<commit_message>
Edited FYP Interim Report
</commit_message>
<xml_diff>
--- a/FYP Interim Report.docx
+++ b/FYP Interim Report.docx
@@ -119,7 +119,14 @@
           <w:rFonts w:ascii="Times New Roman" w:hAnsi="Times New Roman" w:cs="Times New Roman"/>
           <w:lang w:val="en-US"/>
         </w:rPr>
-        <w:t xml:space="preserve">GNNs have </w:t>
+        <w:t>They</w:t>
+      </w:r>
+      <w:r>
+        <w:rPr>
+          <w:rFonts w:ascii="Times New Roman" w:hAnsi="Times New Roman" w:cs="Times New Roman"/>
+          <w:lang w:val="en-US"/>
+        </w:rPr>
+        <w:t xml:space="preserve"> have </w:t>
       </w:r>
       <w:r>
         <w:rPr>
@@ -133,13 +140,6 @@
           <w:rFonts w:ascii="Times New Roman" w:hAnsi="Times New Roman" w:cs="Times New Roman"/>
           <w:lang w:val="en-US"/>
         </w:rPr>
-        <w:t xml:space="preserve"> progressed as a powerful method for processing</w:t>
-      </w:r>
-      <w:r>
-        <w:rPr>
-          <w:rFonts w:ascii="Times New Roman" w:hAnsi="Times New Roman" w:cs="Times New Roman"/>
-          <w:lang w:val="en-US"/>
-        </w:rPr>
         <w:t xml:space="preserve"> </w:t>
       </w:r>
       <w:r>
@@ -147,7 +147,21 @@
           <w:rFonts w:ascii="Times New Roman" w:hAnsi="Times New Roman" w:cs="Times New Roman"/>
           <w:lang w:val="en-US"/>
         </w:rPr>
-        <w:t>graph-structured data, showing outstanding performance across various real-world applications,</w:t>
+        <w:t>improved as one of the most advanced techniques</w:t>
+      </w:r>
+      <w:r>
+        <w:rPr>
+          <w:rFonts w:ascii="Times New Roman" w:hAnsi="Times New Roman" w:cs="Times New Roman"/>
+          <w:lang w:val="en-US"/>
+        </w:rPr>
+        <w:t xml:space="preserve"> for </w:t>
+      </w:r>
+      <w:r>
+        <w:rPr>
+          <w:rFonts w:ascii="Times New Roman" w:hAnsi="Times New Roman" w:cs="Times New Roman"/>
+          <w:lang w:val="en-US"/>
+        </w:rPr>
+        <w:t>ingesting</w:t>
       </w:r>
       <w:r>
         <w:rPr>
@@ -161,6 +175,62 @@
           <w:rFonts w:ascii="Times New Roman" w:hAnsi="Times New Roman" w:cs="Times New Roman"/>
           <w:lang w:val="en-US"/>
         </w:rPr>
+        <w:t xml:space="preserve">graph data, </w:t>
+      </w:r>
+      <w:r>
+        <w:rPr>
+          <w:rFonts w:ascii="Times New Roman" w:hAnsi="Times New Roman" w:cs="Times New Roman"/>
+          <w:lang w:val="en-US"/>
+        </w:rPr>
+        <w:t>providing</w:t>
+      </w:r>
+      <w:r>
+        <w:rPr>
+          <w:rFonts w:ascii="Times New Roman" w:hAnsi="Times New Roman" w:cs="Times New Roman"/>
+          <w:lang w:val="en-US"/>
+        </w:rPr>
+        <w:t xml:space="preserve"> </w:t>
+      </w:r>
+      <w:r>
+        <w:rPr>
+          <w:rFonts w:ascii="Times New Roman" w:hAnsi="Times New Roman" w:cs="Times New Roman"/>
+          <w:lang w:val="en-US"/>
+        </w:rPr>
+        <w:t>state-of-the-art</w:t>
+      </w:r>
+      <w:r>
+        <w:rPr>
+          <w:rFonts w:ascii="Times New Roman" w:hAnsi="Times New Roman" w:cs="Times New Roman"/>
+          <w:lang w:val="en-US"/>
+        </w:rPr>
+        <w:t xml:space="preserve"> </w:t>
+      </w:r>
+      <w:r>
+        <w:rPr>
+          <w:rFonts w:ascii="Times New Roman" w:hAnsi="Times New Roman" w:cs="Times New Roman"/>
+          <w:lang w:val="en-US"/>
+        </w:rPr>
+        <w:t>results</w:t>
+      </w:r>
+      <w:r>
+        <w:rPr>
+          <w:rFonts w:ascii="Times New Roman" w:hAnsi="Times New Roman" w:cs="Times New Roman"/>
+          <w:lang w:val="en-US"/>
+        </w:rPr>
+        <w:t xml:space="preserve"> across various real-world applications,</w:t>
+      </w:r>
+      <w:r>
+        <w:rPr>
+          <w:rFonts w:ascii="Times New Roman" w:hAnsi="Times New Roman" w:cs="Times New Roman"/>
+          <w:lang w:val="en-US"/>
+        </w:rPr>
+        <w:t xml:space="preserve"> </w:t>
+      </w:r>
+      <w:r>
+        <w:rPr>
+          <w:rFonts w:ascii="Times New Roman" w:hAnsi="Times New Roman" w:cs="Times New Roman"/>
+          <w:lang w:val="en-US"/>
+        </w:rPr>
         <w:t xml:space="preserve">including </w:t>
       </w:r>
       <w:r>
@@ -175,6 +245,34 @@
           <w:rFonts w:ascii="Times New Roman" w:hAnsi="Times New Roman" w:cs="Times New Roman"/>
           <w:lang w:val="en-US"/>
         </w:rPr>
+        <w:t xml:space="preserve">event forecasting </w:t>
+      </w:r>
+      <w:r>
+        <w:rPr>
+          <w:rFonts w:ascii="Times New Roman" w:hAnsi="Times New Roman" w:cs="Times New Roman"/>
+          <w:lang w:val="en-US"/>
+        </w:rPr>
+        <w:t>[</w:t>
+      </w:r>
+      <w:r>
+        <w:rPr>
+          <w:rFonts w:ascii="Times New Roman" w:hAnsi="Times New Roman" w:cs="Times New Roman"/>
+          <w:lang w:val="en-US"/>
+        </w:rPr>
+        <w:t>2</w:t>
+      </w:r>
+      <w:r>
+        <w:rPr>
+          <w:rFonts w:ascii="Times New Roman" w:hAnsi="Times New Roman" w:cs="Times New Roman"/>
+          <w:lang w:val="en-US"/>
+        </w:rPr>
+        <w:t xml:space="preserve">], </w:t>
+      </w:r>
+      <w:r>
+        <w:rPr>
+          <w:rFonts w:ascii="Times New Roman" w:hAnsi="Times New Roman" w:cs="Times New Roman"/>
+          <w:lang w:val="en-US"/>
+        </w:rPr>
         <w:t>medical</w:t>
       </w:r>
       <w:r>
@@ -189,21 +287,14 @@
           <w:rFonts w:ascii="Times New Roman" w:hAnsi="Times New Roman" w:cs="Times New Roman"/>
           <w:lang w:val="en-US"/>
         </w:rPr>
-        <w:t>diagnosis [</w:t>
-      </w:r>
-      <w:r>
-        <w:rPr>
-          <w:rFonts w:ascii="Times New Roman" w:hAnsi="Times New Roman" w:cs="Times New Roman"/>
-          <w:lang w:val="en-US"/>
-        </w:rPr>
-        <w:t>2</w:t>
-      </w:r>
-      <w:r>
-        <w:rPr>
-          <w:rFonts w:ascii="Times New Roman" w:hAnsi="Times New Roman" w:cs="Times New Roman"/>
-          <w:lang w:val="en-US"/>
-        </w:rPr>
-        <w:t>], event forecasting [3], traffic flow estimation [</w:t>
+        <w:t xml:space="preserve">diagnosis </w:t>
+      </w:r>
+      <w:r>
+        <w:rPr>
+          <w:rFonts w:ascii="Times New Roman" w:hAnsi="Times New Roman" w:cs="Times New Roman"/>
+          <w:lang w:val="en-US"/>
+        </w:rPr>
+        <w:t>[3], traffic flow estimation [</w:t>
       </w:r>
       <w:r>
         <w:rPr>
@@ -270,7 +361,13 @@
         <w:rPr>
           <w:rFonts w:ascii="Times New Roman" w:hAnsi="Times New Roman" w:cs="Times New Roman"/>
         </w:rPr>
-        <w:t>powerful data representation</w:t>
+        <w:t>complex</w:t>
+      </w:r>
+      <w:r>
+        <w:rPr>
+          <w:rFonts w:ascii="Times New Roman" w:hAnsi="Times New Roman" w:cs="Times New Roman"/>
+        </w:rPr>
+        <w:t xml:space="preserve"> data representation</w:t>
       </w:r>
       <w:r>
         <w:rPr>
@@ -282,7 +379,13 @@
         <w:rPr>
           <w:rFonts w:ascii="Times New Roman" w:hAnsi="Times New Roman" w:cs="Times New Roman"/>
         </w:rPr>
-        <w:t xml:space="preserve"> but are </w:t>
+        <w:t>, thus</w:t>
+      </w:r>
+      <w:r>
+        <w:rPr>
+          <w:rFonts w:ascii="Times New Roman" w:hAnsi="Times New Roman" w:cs="Times New Roman"/>
+        </w:rPr>
+        <w:t xml:space="preserve"> are </w:t>
       </w:r>
       <w:r>
         <w:rPr>
@@ -294,7 +397,43 @@
         <w:rPr>
           <w:rFonts w:ascii="Times New Roman" w:hAnsi="Times New Roman" w:cs="Times New Roman"/>
         </w:rPr>
-        <w:t xml:space="preserve"> to work with because they require </w:t>
+        <w:t xml:space="preserve"> to </w:t>
+      </w:r>
+      <w:r>
+        <w:rPr>
+          <w:rFonts w:ascii="Times New Roman" w:hAnsi="Times New Roman" w:cs="Times New Roman"/>
+        </w:rPr>
+        <w:t>process</w:t>
+      </w:r>
+      <w:r>
+        <w:rPr>
+          <w:rFonts w:ascii="Times New Roman" w:hAnsi="Times New Roman" w:cs="Times New Roman"/>
+        </w:rPr>
+        <w:t xml:space="preserve"> because </w:t>
+      </w:r>
+      <w:r>
+        <w:rPr>
+          <w:rFonts w:ascii="Times New Roman" w:hAnsi="Times New Roman" w:cs="Times New Roman"/>
+        </w:rPr>
+        <w:t>it</w:t>
+      </w:r>
+      <w:r>
+        <w:rPr>
+          <w:rFonts w:ascii="Times New Roman" w:hAnsi="Times New Roman" w:cs="Times New Roman"/>
+        </w:rPr>
+        <w:t xml:space="preserve"> require</w:t>
+      </w:r>
+      <w:r>
+        <w:rPr>
+          <w:rFonts w:ascii="Times New Roman" w:hAnsi="Times New Roman" w:cs="Times New Roman"/>
+        </w:rPr>
+        <w:t>s</w:t>
+      </w:r>
+      <w:r>
+        <w:rPr>
+          <w:rFonts w:ascii="Times New Roman" w:hAnsi="Times New Roman" w:cs="Times New Roman"/>
+        </w:rPr>
+        <w:t xml:space="preserve"> </w:t>
       </w:r>
       <w:r>
         <w:rPr>
@@ -318,13 +457,13 @@
         <w:rPr>
           <w:rFonts w:ascii="Times New Roman" w:hAnsi="Times New Roman" w:cs="Times New Roman"/>
         </w:rPr>
-        <w:t xml:space="preserve">as well as </w:t>
-      </w:r>
-      <w:r>
-        <w:rPr>
-          <w:rFonts w:ascii="Times New Roman" w:hAnsi="Times New Roman" w:cs="Times New Roman"/>
-        </w:rPr>
-        <w:t>rich relational information</w:t>
+        <w:t>a</w:t>
+      </w:r>
+      <w:r>
+        <w:rPr>
+          <w:rFonts w:ascii="Times New Roman" w:hAnsi="Times New Roman" w:cs="Times New Roman"/>
+        </w:rPr>
+        <w:t>nd</w:t>
       </w:r>
       <w:r>
         <w:rPr>
@@ -336,6 +475,12 @@
         <w:rPr>
           <w:rFonts w:ascii="Times New Roman" w:hAnsi="Times New Roman" w:cs="Times New Roman"/>
         </w:rPr>
+        <w:t xml:space="preserve">rich relational information </w:t>
+      </w:r>
+      <w:r>
+        <w:rPr>
+          <w:rFonts w:ascii="Times New Roman" w:hAnsi="Times New Roman" w:cs="Times New Roman"/>
+        </w:rPr>
         <w:t>[</w:t>
       </w:r>
       <w:r>
@@ -360,19 +505,31 @@
         <w:rPr>
           <w:rFonts w:ascii="Times New Roman" w:hAnsi="Times New Roman" w:cs="Times New Roman"/>
         </w:rPr>
-        <w:t xml:space="preserve">]. To address this </w:t>
-      </w:r>
-      <w:r>
-        <w:rPr>
-          <w:rFonts w:ascii="Times New Roman" w:hAnsi="Times New Roman" w:cs="Times New Roman"/>
-        </w:rPr>
-        <w:t>issue</w:t>
-      </w:r>
-      <w:r>
-        <w:rPr>
-          <w:rFonts w:ascii="Times New Roman" w:hAnsi="Times New Roman" w:cs="Times New Roman"/>
-        </w:rPr>
-        <w:t xml:space="preserve">, GNNs have emerged as state-of-the-art </w:t>
+        <w:t xml:space="preserve">]. </w:t>
+      </w:r>
+      <w:r>
+        <w:rPr>
+          <w:rFonts w:ascii="Times New Roman" w:hAnsi="Times New Roman" w:cs="Times New Roman"/>
+        </w:rPr>
+        <w:t>Therefore</w:t>
+      </w:r>
+      <w:r>
+        <w:rPr>
+          <w:rFonts w:ascii="Times New Roman" w:hAnsi="Times New Roman" w:cs="Times New Roman"/>
+        </w:rPr>
+        <w:t xml:space="preserve">, GNNs </w:t>
+      </w:r>
+      <w:r>
+        <w:rPr>
+          <w:rFonts w:ascii="Times New Roman" w:hAnsi="Times New Roman" w:cs="Times New Roman"/>
+        </w:rPr>
+        <w:t>are regarded as the most advanced</w:t>
+      </w:r>
+      <w:r>
+        <w:rPr>
+          <w:rFonts w:ascii="Times New Roman" w:hAnsi="Times New Roman" w:cs="Times New Roman"/>
+        </w:rPr>
+        <w:t xml:space="preserve"> </w:t>
       </w:r>
       <w:r>
         <w:rPr>
@@ -396,7 +553,7 @@
         <w:rPr>
           <w:rFonts w:ascii="Times New Roman" w:hAnsi="Times New Roman" w:cs="Times New Roman"/>
         </w:rPr>
-        <w:t xml:space="preserve"> graphs, </w:t>
+        <w:t xml:space="preserve"> graphs </w:t>
       </w:r>
       <w:r>
         <w:rPr>
@@ -408,7 +565,13 @@
         <w:rPr>
           <w:rFonts w:ascii="Times New Roman" w:hAnsi="Times New Roman" w:cs="Times New Roman"/>
         </w:rPr>
-        <w:t>of their</w:t>
+        <w:t xml:space="preserve">of </w:t>
+      </w:r>
+      <w:r>
+        <w:rPr>
+          <w:rFonts w:ascii="Times New Roman" w:hAnsi="Times New Roman" w:cs="Times New Roman"/>
+        </w:rPr>
+        <w:t>the</w:t>
       </w:r>
       <w:r>
         <w:rPr>
@@ -426,16 +589,26 @@
         <w:rPr>
           <w:rFonts w:ascii="Times New Roman" w:hAnsi="Times New Roman" w:cs="Times New Roman"/>
         </w:rPr>
-        <w:t xml:space="preserve"> incorporate information from </w:t>
-      </w:r>
-      <w:proofErr w:type="spellStart"/>
-      <w:r>
-        <w:rPr>
-          <w:rFonts w:ascii="Times New Roman" w:hAnsi="Times New Roman" w:cs="Times New Roman"/>
-        </w:rPr>
-        <w:t>neighboring</w:t>
-      </w:r>
-      <w:proofErr w:type="spellEnd"/>
+        <w:t xml:space="preserve"> </w:t>
+      </w:r>
+      <w:r>
+        <w:rPr>
+          <w:rFonts w:ascii="Times New Roman" w:hAnsi="Times New Roman" w:cs="Times New Roman"/>
+        </w:rPr>
+        <w:t>include</w:t>
+      </w:r>
+      <w:r>
+        <w:rPr>
+          <w:rFonts w:ascii="Times New Roman" w:hAnsi="Times New Roman" w:cs="Times New Roman"/>
+        </w:rPr>
+        <w:t xml:space="preserve"> information from </w:t>
+      </w:r>
+      <w:r>
+        <w:rPr>
+          <w:rFonts w:ascii="Times New Roman" w:hAnsi="Times New Roman" w:cs="Times New Roman"/>
+        </w:rPr>
+        <w:t>surrounding</w:t>
+      </w:r>
       <w:r>
         <w:rPr>
           <w:rFonts w:ascii="Times New Roman" w:hAnsi="Times New Roman" w:cs="Times New Roman"/>
@@ -581,13 +754,13 @@
         <w:rPr>
           <w:rFonts w:ascii="Times New Roman" w:hAnsi="Times New Roman" w:cs="Times New Roman"/>
         </w:rPr>
-        <w:t>obscures</w:t>
-      </w:r>
-      <w:r>
-        <w:rPr>
-          <w:rFonts w:ascii="Times New Roman" w:hAnsi="Times New Roman" w:cs="Times New Roman"/>
-        </w:rPr>
-        <w:t xml:space="preserve"> their decision-making mechanisms, </w:t>
+        <w:t>hides its ability to make decisions from us</w:t>
+      </w:r>
+      <w:r>
+        <w:rPr>
+          <w:rFonts w:ascii="Times New Roman" w:hAnsi="Times New Roman" w:cs="Times New Roman"/>
+        </w:rPr>
+        <w:t xml:space="preserve">, </w:t>
       </w:r>
       <w:r>
         <w:rPr>
@@ -605,7 +778,7 @@
         <w:rPr>
           <w:rFonts w:ascii="Times New Roman" w:hAnsi="Times New Roman" w:cs="Times New Roman"/>
         </w:rPr>
-        <w:t>uncover</w:t>
+        <w:t>understand</w:t>
       </w:r>
       <w:r>
         <w:rPr>
@@ -623,7 +796,25 @@
         <w:rPr>
           <w:rFonts w:ascii="Times New Roman" w:hAnsi="Times New Roman" w:cs="Times New Roman"/>
         </w:rPr>
-        <w:t xml:space="preserve">reasoning behind their predictions and to </w:t>
+        <w:t>thought process</w:t>
+      </w:r>
+      <w:r>
+        <w:rPr>
+          <w:rFonts w:ascii="Times New Roman" w:hAnsi="Times New Roman" w:cs="Times New Roman"/>
+        </w:rPr>
+        <w:t xml:space="preserve"> </w:t>
+      </w:r>
+      <w:r>
+        <w:rPr>
+          <w:rFonts w:ascii="Times New Roman" w:hAnsi="Times New Roman" w:cs="Times New Roman"/>
+        </w:rPr>
+        <w:t>of</w:t>
+      </w:r>
+      <w:r>
+        <w:rPr>
+          <w:rFonts w:ascii="Times New Roman" w:hAnsi="Times New Roman" w:cs="Times New Roman"/>
+        </w:rPr>
+        <w:t xml:space="preserve"> their predictions and to </w:t>
       </w:r>
       <w:r>
         <w:rPr>
@@ -635,7 +826,13 @@
         <w:rPr>
           <w:rFonts w:ascii="Times New Roman" w:hAnsi="Times New Roman" w:cs="Times New Roman"/>
         </w:rPr>
-        <w:t>potential biases.</w:t>
+        <w:t>underlying</w:t>
+      </w:r>
+      <w:r>
+        <w:rPr>
+          <w:rFonts w:ascii="Times New Roman" w:hAnsi="Times New Roman" w:cs="Times New Roman"/>
+        </w:rPr>
+        <w:t xml:space="preserve"> biases.</w:t>
       </w:r>
       <w:r>
         <w:rPr>
@@ -659,7 +856,25 @@
         <w:rPr>
           <w:rFonts w:ascii="Times New Roman" w:hAnsi="Times New Roman" w:cs="Times New Roman"/>
         </w:rPr>
-        <w:t>important and useful for several reasons: (</w:t>
+        <w:t>crucial</w:t>
+      </w:r>
+      <w:r>
+        <w:rPr>
+          <w:rFonts w:ascii="Times New Roman" w:hAnsi="Times New Roman" w:cs="Times New Roman"/>
+        </w:rPr>
+        <w:t xml:space="preserve"> and </w:t>
+      </w:r>
+      <w:r>
+        <w:rPr>
+          <w:rFonts w:ascii="Times New Roman" w:hAnsi="Times New Roman" w:cs="Times New Roman"/>
+        </w:rPr>
+        <w:t>relevant</w:t>
+      </w:r>
+      <w:r>
+        <w:rPr>
+          <w:rFonts w:ascii="Times New Roman" w:hAnsi="Times New Roman" w:cs="Times New Roman"/>
+        </w:rPr>
+        <w:t xml:space="preserve"> for several reasons: (</w:t>
       </w:r>
       <w:proofErr w:type="spellStart"/>
       <w:r>
@@ -673,7 +888,19 @@
         <w:rPr>
           <w:rFonts w:ascii="Times New Roman" w:hAnsi="Times New Roman" w:cs="Times New Roman"/>
         </w:rPr>
-        <w:t xml:space="preserve">) it can increase </w:t>
+        <w:t xml:space="preserve">) </w:t>
+      </w:r>
+      <w:r>
+        <w:rPr>
+          <w:rFonts w:ascii="Times New Roman" w:hAnsi="Times New Roman" w:cs="Times New Roman"/>
+        </w:rPr>
+        <w:t>to</w:t>
+      </w:r>
+      <w:r>
+        <w:rPr>
+          <w:rFonts w:ascii="Times New Roman" w:hAnsi="Times New Roman" w:cs="Times New Roman"/>
+        </w:rPr>
+        <w:t xml:space="preserve"> increase </w:t>
       </w:r>
       <w:r>
         <w:rPr>
@@ -697,31 +924,97 @@
         <w:rPr>
           <w:rFonts w:ascii="Times New Roman" w:hAnsi="Times New Roman" w:cs="Times New Roman"/>
         </w:rPr>
-        <w:t xml:space="preserve">, (ii) it </w:t>
-      </w:r>
-      <w:r>
-        <w:rPr>
-          <w:rFonts w:ascii="Times New Roman" w:hAnsi="Times New Roman" w:cs="Times New Roman"/>
-        </w:rPr>
-        <w:t xml:space="preserve">supports transparency in </w:t>
-      </w:r>
-      <w:r>
-        <w:rPr>
-          <w:rFonts w:ascii="Times New Roman" w:hAnsi="Times New Roman" w:cs="Times New Roman"/>
-        </w:rPr>
-        <w:t>decision-critic</w:t>
-      </w:r>
-      <w:r>
-        <w:rPr>
-          <w:rFonts w:ascii="Times New Roman" w:hAnsi="Times New Roman" w:cs="Times New Roman"/>
-        </w:rPr>
-        <w:t>al settings</w:t>
-      </w:r>
-      <w:r>
-        <w:rPr>
-          <w:rFonts w:ascii="Times New Roman" w:hAnsi="Times New Roman" w:cs="Times New Roman"/>
-        </w:rPr>
-        <w:t xml:space="preserve"> pertaining to fairness, privacy and other safety challenges [1</w:t>
+        <w:t xml:space="preserve">, (ii) </w:t>
+      </w:r>
+      <w:r>
+        <w:rPr>
+          <w:rFonts w:ascii="Times New Roman" w:hAnsi="Times New Roman" w:cs="Times New Roman"/>
+        </w:rPr>
+        <w:t>to</w:t>
+      </w:r>
+      <w:r>
+        <w:rPr>
+          <w:rFonts w:ascii="Times New Roman" w:hAnsi="Times New Roman" w:cs="Times New Roman"/>
+        </w:rPr>
+        <w:t xml:space="preserve"> </w:t>
+      </w:r>
+      <w:r>
+        <w:rPr>
+          <w:rFonts w:ascii="Times New Roman" w:hAnsi="Times New Roman" w:cs="Times New Roman"/>
+        </w:rPr>
+        <w:t>suppor</w:t>
+      </w:r>
+      <w:r>
+        <w:rPr>
+          <w:rFonts w:ascii="Times New Roman" w:hAnsi="Times New Roman" w:cs="Times New Roman"/>
+        </w:rPr>
+        <w:t>t</w:t>
+      </w:r>
+      <w:r>
+        <w:rPr>
+          <w:rFonts w:ascii="Times New Roman" w:hAnsi="Times New Roman" w:cs="Times New Roman"/>
+        </w:rPr>
+        <w:t xml:space="preserve"> transparency in </w:t>
+      </w:r>
+      <w:r>
+        <w:rPr>
+          <w:rFonts w:ascii="Times New Roman" w:hAnsi="Times New Roman" w:cs="Times New Roman"/>
+        </w:rPr>
+        <w:t>important decision</w:t>
+      </w:r>
+      <w:r>
+        <w:rPr>
+          <w:rFonts w:ascii="Times New Roman" w:hAnsi="Times New Roman" w:cs="Times New Roman"/>
+        </w:rPr>
+        <w:t xml:space="preserve"> </w:t>
+      </w:r>
+      <w:r>
+        <w:rPr>
+          <w:rFonts w:ascii="Times New Roman" w:hAnsi="Times New Roman" w:cs="Times New Roman"/>
+        </w:rPr>
+        <w:t>configurations</w:t>
+      </w:r>
+      <w:r>
+        <w:rPr>
+          <w:rFonts w:ascii="Times New Roman" w:hAnsi="Times New Roman" w:cs="Times New Roman"/>
+        </w:rPr>
+        <w:t xml:space="preserve"> pertaining to </w:t>
+      </w:r>
+      <w:r>
+        <w:rPr>
+          <w:rFonts w:ascii="Times New Roman" w:hAnsi="Times New Roman" w:cs="Times New Roman"/>
+        </w:rPr>
+        <w:t>privacy</w:t>
+      </w:r>
+      <w:r>
+        <w:rPr>
+          <w:rFonts w:ascii="Times New Roman" w:hAnsi="Times New Roman" w:cs="Times New Roman"/>
+        </w:rPr>
+        <w:t xml:space="preserve">, </w:t>
+      </w:r>
+      <w:r>
+        <w:rPr>
+          <w:rFonts w:ascii="Times New Roman" w:hAnsi="Times New Roman" w:cs="Times New Roman"/>
+        </w:rPr>
+        <w:t>safety challenges</w:t>
+      </w:r>
+      <w:r>
+        <w:rPr>
+          <w:rFonts w:ascii="Times New Roman" w:hAnsi="Times New Roman" w:cs="Times New Roman"/>
+        </w:rPr>
+        <w:t xml:space="preserve"> and </w:t>
+      </w:r>
+      <w:r>
+        <w:rPr>
+          <w:rFonts w:ascii="Times New Roman" w:hAnsi="Times New Roman" w:cs="Times New Roman"/>
+        </w:rPr>
+        <w:t>fairness</w:t>
+      </w:r>
+      <w:r>
+        <w:rPr>
+          <w:rFonts w:ascii="Times New Roman" w:hAnsi="Times New Roman" w:cs="Times New Roman"/>
+        </w:rPr>
+        <w:t xml:space="preserve"> [1</w:t>
       </w:r>
       <w:r>
         <w:rPr>
@@ -733,13 +1026,43 @@
         <w:rPr>
           <w:rFonts w:ascii="Times New Roman" w:hAnsi="Times New Roman" w:cs="Times New Roman"/>
         </w:rPr>
-        <w:t xml:space="preserve">], and (iii) it allows practitioners to </w:t>
-      </w:r>
-      <w:r>
-        <w:rPr>
-          <w:rFonts w:ascii="Times New Roman" w:hAnsi="Times New Roman" w:cs="Times New Roman"/>
-        </w:rPr>
-        <w:t xml:space="preserve">better understand </w:t>
+        <w:t xml:space="preserve">], and (iii) </w:t>
+      </w:r>
+      <w:r>
+        <w:rPr>
+          <w:rFonts w:ascii="Times New Roman" w:hAnsi="Times New Roman" w:cs="Times New Roman"/>
+        </w:rPr>
+        <w:t xml:space="preserve">to </w:t>
+      </w:r>
+      <w:r>
+        <w:rPr>
+          <w:rFonts w:ascii="Times New Roman" w:hAnsi="Times New Roman" w:cs="Times New Roman"/>
+        </w:rPr>
+        <w:t xml:space="preserve">allow </w:t>
+      </w:r>
+      <w:r>
+        <w:rPr>
+          <w:rFonts w:ascii="Times New Roman" w:hAnsi="Times New Roman" w:cs="Times New Roman"/>
+        </w:rPr>
+        <w:t>researchers</w:t>
+      </w:r>
+      <w:r>
+        <w:rPr>
+          <w:rFonts w:ascii="Times New Roman" w:hAnsi="Times New Roman" w:cs="Times New Roman"/>
+        </w:rPr>
+        <w:t xml:space="preserve"> to </w:t>
+      </w:r>
+      <w:r>
+        <w:rPr>
+          <w:rFonts w:ascii="Times New Roman" w:hAnsi="Times New Roman" w:cs="Times New Roman"/>
+        </w:rPr>
+        <w:t xml:space="preserve">understand </w:t>
+      </w:r>
+      <w:r>
+        <w:rPr>
+          <w:rFonts w:ascii="Times New Roman" w:hAnsi="Times New Roman" w:cs="Times New Roman"/>
+        </w:rPr>
+        <w:t xml:space="preserve">better what are </w:t>
       </w:r>
       <w:r>
         <w:rPr>
@@ -838,19 +1161,43 @@
         <w:rPr>
           <w:rFonts w:ascii="Times New Roman" w:hAnsi="Times New Roman" w:cs="Times New Roman"/>
         </w:rPr>
-        <w:t xml:space="preserve">, a </w:t>
-      </w:r>
-      <w:r>
-        <w:rPr>
-          <w:rFonts w:ascii="Times New Roman" w:hAnsi="Times New Roman" w:cs="Times New Roman"/>
-        </w:rPr>
-        <w:t>growing number</w:t>
-      </w:r>
-      <w:r>
-        <w:rPr>
-          <w:rFonts w:ascii="Times New Roman" w:hAnsi="Times New Roman" w:cs="Times New Roman"/>
-        </w:rPr>
-        <w:t xml:space="preserve"> of GNN explainers have been proposed to </w:t>
+        <w:t xml:space="preserve">, </w:t>
+      </w:r>
+      <w:r>
+        <w:rPr>
+          <w:rFonts w:ascii="Times New Roman" w:hAnsi="Times New Roman" w:cs="Times New Roman"/>
+        </w:rPr>
+        <w:t>the</w:t>
+      </w:r>
+      <w:r>
+        <w:rPr>
+          <w:rFonts w:ascii="Times New Roman" w:hAnsi="Times New Roman" w:cs="Times New Roman"/>
+        </w:rPr>
+        <w:t xml:space="preserve"> </w:t>
+      </w:r>
+      <w:r>
+        <w:rPr>
+          <w:rFonts w:ascii="Times New Roman" w:hAnsi="Times New Roman" w:cs="Times New Roman"/>
+        </w:rPr>
+        <w:t>number</w:t>
+      </w:r>
+      <w:r>
+        <w:rPr>
+          <w:rFonts w:ascii="Times New Roman" w:hAnsi="Times New Roman" w:cs="Times New Roman"/>
+        </w:rPr>
+        <w:t xml:space="preserve"> of GNN explainers have been</w:t>
+      </w:r>
+      <w:r>
+        <w:rPr>
+          <w:rFonts w:ascii="Times New Roman" w:hAnsi="Times New Roman" w:cs="Times New Roman"/>
+        </w:rPr>
+        <w:t xml:space="preserve"> growing in order</w:t>
+      </w:r>
+      <w:r>
+        <w:rPr>
+          <w:rFonts w:ascii="Times New Roman" w:hAnsi="Times New Roman" w:cs="Times New Roman"/>
+        </w:rPr>
+        <w:t xml:space="preserve"> to </w:t>
       </w:r>
       <w:r>
         <w:rPr>
@@ -862,7 +1209,19 @@
         <w:rPr>
           <w:rFonts w:ascii="Times New Roman" w:hAnsi="Times New Roman" w:cs="Times New Roman"/>
         </w:rPr>
-        <w:t xml:space="preserve"> the decision-making process of GNNs</w:t>
+        <w:t xml:space="preserve"> the</w:t>
+      </w:r>
+      <w:r>
+        <w:rPr>
+          <w:rFonts w:ascii="Times New Roman" w:hAnsi="Times New Roman" w:cs="Times New Roman"/>
+        </w:rPr>
+        <w:t xml:space="preserve"> reasoning behind the predictions</w:t>
+      </w:r>
+      <w:r>
+        <w:rPr>
+          <w:rFonts w:ascii="Times New Roman" w:hAnsi="Times New Roman" w:cs="Times New Roman"/>
+        </w:rPr>
+        <w:t xml:space="preserve"> of GNNs</w:t>
       </w:r>
       <w:r>
         <w:rPr>
@@ -880,61 +1239,7 @@
         <w:rPr>
           <w:rFonts w:ascii="Times New Roman" w:hAnsi="Times New Roman" w:cs="Times New Roman"/>
         </w:rPr>
-        <w:t>1</w:t>
-      </w:r>
-      <w:r>
-        <w:rPr>
-          <w:rFonts w:ascii="Times New Roman" w:hAnsi="Times New Roman" w:cs="Times New Roman"/>
-        </w:rPr>
-        <w:t>3</w:t>
-      </w:r>
-      <w:r>
-        <w:rPr>
-          <w:rFonts w:ascii="Times New Roman" w:hAnsi="Times New Roman" w:cs="Times New Roman"/>
-        </w:rPr>
-        <w:t>, 1</w:t>
-      </w:r>
-      <w:r>
-        <w:rPr>
-          <w:rFonts w:ascii="Times New Roman" w:hAnsi="Times New Roman" w:cs="Times New Roman"/>
-        </w:rPr>
-        <w:t>4</w:t>
-      </w:r>
-      <w:r>
-        <w:rPr>
-          <w:rFonts w:ascii="Times New Roman" w:hAnsi="Times New Roman" w:cs="Times New Roman"/>
-        </w:rPr>
-        <w:t>, 1</w:t>
-      </w:r>
-      <w:r>
-        <w:rPr>
-          <w:rFonts w:ascii="Times New Roman" w:hAnsi="Times New Roman" w:cs="Times New Roman"/>
-        </w:rPr>
-        <w:t>5</w:t>
-      </w:r>
-      <w:r>
-        <w:rPr>
-          <w:rFonts w:ascii="Times New Roman" w:hAnsi="Times New Roman" w:cs="Times New Roman"/>
-        </w:rPr>
-        <w:t>, 1</w:t>
-      </w:r>
-      <w:r>
-        <w:rPr>
-          <w:rFonts w:ascii="Times New Roman" w:hAnsi="Times New Roman" w:cs="Times New Roman"/>
-        </w:rPr>
-        <w:t>6</w:t>
-      </w:r>
-      <w:r>
-        <w:rPr>
-          <w:rFonts w:ascii="Times New Roman" w:hAnsi="Times New Roman" w:cs="Times New Roman"/>
-        </w:rPr>
-        <w:t>, 1</w:t>
-      </w:r>
-      <w:r>
-        <w:rPr>
-          <w:rFonts w:ascii="Times New Roman" w:hAnsi="Times New Roman" w:cs="Times New Roman"/>
-        </w:rPr>
-        <w:t>7</w:t>
+        <w:t>13, 14, 15, 16, 17</w:t>
       </w:r>
       <w:r>
         <w:rPr>
@@ -958,7 +1263,19 @@
         <w:rPr>
           <w:rFonts w:ascii="Times New Roman" w:hAnsi="Times New Roman" w:cs="Times New Roman"/>
         </w:rPr>
-        <w:t xml:space="preserve"> provide explanations at the node or graph level, </w:t>
+        <w:t xml:space="preserve"> provide </w:t>
+      </w:r>
+      <w:r>
+        <w:rPr>
+          <w:rFonts w:ascii="Times New Roman" w:hAnsi="Times New Roman" w:cs="Times New Roman"/>
+        </w:rPr>
+        <w:t xml:space="preserve">node-level or graph-level </w:t>
+      </w:r>
+      <w:r>
+        <w:rPr>
+          <w:rFonts w:ascii="Times New Roman" w:hAnsi="Times New Roman" w:cs="Times New Roman"/>
+        </w:rPr>
+        <w:t xml:space="preserve">explanations, </w:t>
       </w:r>
       <w:r>
         <w:rPr>
@@ -982,85 +1299,98 @@
         <w:rPr>
           <w:rFonts w:ascii="Times New Roman" w:hAnsi="Times New Roman" w:cs="Times New Roman"/>
         </w:rPr>
-        <w:t xml:space="preserve"> graph structures and features that contribute to the model’s predictions. Specifically, </w:t>
-      </w:r>
-      <w:r>
-        <w:rPr>
-          <w:rFonts w:ascii="Times New Roman" w:hAnsi="Times New Roman" w:cs="Times New Roman"/>
-        </w:rPr>
-        <w:t>using GNN explainers</w:t>
-      </w:r>
-      <w:r>
-        <w:rPr>
-          <w:rFonts w:ascii="Times New Roman" w:hAnsi="Times New Roman" w:cs="Times New Roman"/>
-        </w:rPr>
-        <w:t xml:space="preserve"> is </w:t>
-      </w:r>
-      <w:r>
-        <w:rPr>
-          <w:rFonts w:ascii="Times New Roman" w:hAnsi="Times New Roman" w:cs="Times New Roman"/>
-        </w:rPr>
-        <w:t xml:space="preserve">highly </w:t>
-      </w:r>
-      <w:r>
-        <w:rPr>
-          <w:rFonts w:ascii="Times New Roman" w:hAnsi="Times New Roman" w:cs="Times New Roman"/>
-        </w:rPr>
-        <w:t>encouraged an</w:t>
-      </w:r>
-      <w:r>
-        <w:rPr>
-          <w:rFonts w:ascii="Times New Roman" w:hAnsi="Times New Roman" w:cs="Times New Roman"/>
-        </w:rPr>
-        <w:t xml:space="preserve">d has increasingly been </w:t>
-      </w:r>
-      <w:r>
-        <w:rPr>
-          <w:rFonts w:ascii="Times New Roman" w:hAnsi="Times New Roman" w:cs="Times New Roman"/>
-        </w:rPr>
-        <w:t xml:space="preserve">required to increase </w:t>
-      </w:r>
-      <w:r>
-        <w:rPr>
-          <w:rFonts w:ascii="Times New Roman" w:hAnsi="Times New Roman" w:cs="Times New Roman"/>
-        </w:rPr>
-        <w:t xml:space="preserve">the </w:t>
-      </w:r>
-      <w:r>
-        <w:rPr>
-          <w:rFonts w:ascii="Times New Roman" w:hAnsi="Times New Roman" w:cs="Times New Roman"/>
-        </w:rPr>
-        <w:t xml:space="preserve">confidence in </w:t>
-      </w:r>
-      <w:r>
-        <w:rPr>
-          <w:rFonts w:ascii="Times New Roman" w:hAnsi="Times New Roman" w:cs="Times New Roman"/>
-        </w:rPr>
-        <w:t>a</w:t>
-      </w:r>
-      <w:r>
-        <w:rPr>
-          <w:rFonts w:ascii="Times New Roman" w:hAnsi="Times New Roman" w:cs="Times New Roman"/>
-        </w:rPr>
-        <w:t xml:space="preserve"> GNN model’s predictions, </w:t>
-      </w:r>
-      <w:r>
-        <w:rPr>
-          <w:rFonts w:ascii="Times New Roman" w:hAnsi="Times New Roman" w:cs="Times New Roman"/>
-        </w:rPr>
-        <w:t>guarant</w:t>
-      </w:r>
-      <w:r>
-        <w:rPr>
-          <w:rFonts w:ascii="Times New Roman" w:hAnsi="Times New Roman" w:cs="Times New Roman"/>
-        </w:rPr>
-        <w:t>eeing</w:t>
-      </w:r>
-      <w:r>
-        <w:rPr>
-          <w:rFonts w:ascii="Times New Roman" w:hAnsi="Times New Roman" w:cs="Times New Roman"/>
-        </w:rPr>
-        <w:t xml:space="preserve"> the security of real-world applications, and promote </w:t>
+        <w:t xml:space="preserve"> graph </w:t>
+      </w:r>
+      <w:r>
+        <w:rPr>
+          <w:rFonts w:ascii="Times New Roman" w:hAnsi="Times New Roman" w:cs="Times New Roman"/>
+        </w:rPr>
+        <w:t xml:space="preserve">features and edges </w:t>
+      </w:r>
+      <w:r>
+        <w:rPr>
+          <w:rFonts w:ascii="Times New Roman" w:hAnsi="Times New Roman" w:cs="Times New Roman"/>
+        </w:rPr>
+        <w:t xml:space="preserve">that </w:t>
+      </w:r>
+      <w:r>
+        <w:rPr>
+          <w:rFonts w:ascii="Times New Roman" w:hAnsi="Times New Roman" w:cs="Times New Roman"/>
+        </w:rPr>
+        <w:t>influences</w:t>
+      </w:r>
+      <w:r>
+        <w:rPr>
+          <w:rFonts w:ascii="Times New Roman" w:hAnsi="Times New Roman" w:cs="Times New Roman"/>
+        </w:rPr>
+        <w:t xml:space="preserve"> the </w:t>
+      </w:r>
+      <w:r>
+        <w:rPr>
+          <w:rFonts w:ascii="Times New Roman" w:hAnsi="Times New Roman" w:cs="Times New Roman"/>
+        </w:rPr>
+        <w:t>predictions of the model</w:t>
+      </w:r>
+      <w:r>
+        <w:rPr>
+          <w:rFonts w:ascii="Times New Roman" w:hAnsi="Times New Roman" w:cs="Times New Roman"/>
+        </w:rPr>
+        <w:t xml:space="preserve">. </w:t>
+      </w:r>
+      <w:r>
+        <w:rPr>
+          <w:rFonts w:ascii="Times New Roman" w:hAnsi="Times New Roman" w:cs="Times New Roman"/>
+        </w:rPr>
+        <w:t>Moreover</w:t>
+      </w:r>
+      <w:r>
+        <w:rPr>
+          <w:rFonts w:ascii="Times New Roman" w:hAnsi="Times New Roman" w:cs="Times New Roman"/>
+        </w:rPr>
+        <w:t>, the use of GNN explainers is strongly recommended—and increasingly expected—to substantiate and build confidence in a model’s prediction</w:t>
+      </w:r>
+      <w:r>
+        <w:rPr>
+          <w:rFonts w:ascii="Times New Roman" w:hAnsi="Times New Roman" w:cs="Times New Roman"/>
+        </w:rPr>
+        <w:t xml:space="preserve">, </w:t>
+      </w:r>
+      <w:r>
+        <w:rPr>
+          <w:rFonts w:ascii="Times New Roman" w:hAnsi="Times New Roman" w:cs="Times New Roman"/>
+        </w:rPr>
+        <w:t xml:space="preserve">improving people’s confidence of the </w:t>
+      </w:r>
+      <w:r>
+        <w:rPr>
+          <w:rFonts w:ascii="Times New Roman" w:hAnsi="Times New Roman" w:cs="Times New Roman"/>
+        </w:rPr>
+        <w:t xml:space="preserve">security of </w:t>
+      </w:r>
+      <w:r>
+        <w:rPr>
+          <w:rFonts w:ascii="Times New Roman" w:hAnsi="Times New Roman" w:cs="Times New Roman"/>
+        </w:rPr>
+        <w:t xml:space="preserve">graph-based </w:t>
+      </w:r>
+      <w:r>
+        <w:rPr>
+          <w:rFonts w:ascii="Times New Roman" w:hAnsi="Times New Roman" w:cs="Times New Roman"/>
+        </w:rPr>
+        <w:t xml:space="preserve">real-world </w:t>
+      </w:r>
+      <w:r>
+        <w:rPr>
+          <w:rFonts w:ascii="Times New Roman" w:hAnsi="Times New Roman" w:cs="Times New Roman"/>
+        </w:rPr>
+        <w:lastRenderedPageBreak/>
+        <w:t xml:space="preserve">applications, and </w:t>
+      </w:r>
+      <w:r>
+        <w:rPr>
+          <w:rFonts w:ascii="Times New Roman" w:hAnsi="Times New Roman" w:cs="Times New Roman"/>
+        </w:rPr>
+        <w:t xml:space="preserve">place further emphasise on the </w:t>
       </w:r>
       <w:r>
         <w:rPr>
@@ -1072,14 +1402,13 @@
         <w:rPr>
           <w:rFonts w:ascii="Times New Roman" w:hAnsi="Times New Roman" w:cs="Times New Roman"/>
         </w:rPr>
-        <w:t xml:space="preserve">trustworthy </w:t>
-      </w:r>
-      <w:r>
-        <w:rPr>
-          <w:rFonts w:ascii="Times New Roman" w:hAnsi="Times New Roman" w:cs="Times New Roman"/>
-        </w:rPr>
-        <w:lastRenderedPageBreak/>
-        <w:t>artificial intelligence (AI)</w:t>
+        <w:t>ethical</w:t>
+      </w:r>
+      <w:r>
+        <w:rPr>
+          <w:rFonts w:ascii="Times New Roman" w:hAnsi="Times New Roman" w:cs="Times New Roman"/>
+        </w:rPr>
+        <w:t xml:space="preserve"> artificial intelligence (AI)</w:t>
       </w:r>
       <w:r>
         <w:rPr>
@@ -1455,21 +1784,7 @@
           <w:rFonts w:ascii="Times New Roman" w:hAnsi="Times New Roman" w:cs="Times New Roman"/>
           <w:lang w:val="en-US"/>
         </w:rPr>
-        <w:t xml:space="preserve">The scope of this project is to train and test </w:t>
-      </w:r>
-      <w:r>
-        <w:rPr>
-          <w:rFonts w:ascii="Times New Roman" w:hAnsi="Times New Roman" w:cs="Times New Roman"/>
-          <w:lang w:val="en-US"/>
-        </w:rPr>
-        <w:t>R-GCNs</w:t>
-      </w:r>
-      <w:r>
-        <w:rPr>
-          <w:rFonts w:ascii="Times New Roman" w:hAnsi="Times New Roman" w:cs="Times New Roman"/>
-          <w:lang w:val="en-US"/>
-        </w:rPr>
-        <w:t xml:space="preserve"> and </w:t>
+        <w:t xml:space="preserve">The scope of this project is to train and test R-GCNs and </w:t>
       </w:r>
       <w:proofErr w:type="spellStart"/>
       <w:r>
@@ -3191,66 +3506,6 @@
           <w:rFonts w:ascii="Times New Roman" w:hAnsi="Times New Roman" w:cs="Times New Roman"/>
           <w:lang w:val="en-US"/>
         </w:rPr>
-        <w:t xml:space="preserve">Liu, M.; Srivastava, G.; Ramanujam, J.; </w:t>
-      </w:r>
-      <w:proofErr w:type="spellStart"/>
-      <w:r>
-        <w:rPr>
-          <w:rFonts w:ascii="Times New Roman" w:hAnsi="Times New Roman" w:cs="Times New Roman"/>
-          <w:lang w:val="en-US"/>
-        </w:rPr>
-        <w:t>Brylinski</w:t>
-      </w:r>
-      <w:proofErr w:type="spellEnd"/>
-      <w:r>
-        <w:rPr>
-          <w:rFonts w:ascii="Times New Roman" w:hAnsi="Times New Roman" w:cs="Times New Roman"/>
-          <w:lang w:val="en-US"/>
-        </w:rPr>
-        <w:t xml:space="preserve">, M. Insights from Augmented Data Integration and Strong Regularization in Drug Synergy Prediction with </w:t>
-      </w:r>
-      <w:proofErr w:type="spellStart"/>
-      <w:r>
-        <w:rPr>
-          <w:rFonts w:ascii="Times New Roman" w:hAnsi="Times New Roman" w:cs="Times New Roman"/>
-          <w:lang w:val="en-US"/>
-        </w:rPr>
-        <w:t>SynerGNet</w:t>
-      </w:r>
-      <w:proofErr w:type="spellEnd"/>
-      <w:r>
-        <w:rPr>
-          <w:rFonts w:ascii="Times New Roman" w:hAnsi="Times New Roman" w:cs="Times New Roman"/>
-          <w:lang w:val="en-US"/>
-        </w:rPr>
-        <w:t>. Machine Learning and Knowledge Extraction 2024, 6, 1782–1797.</w:t>
-      </w:r>
-      <w:r>
-        <w:rPr>
-          <w:rFonts w:ascii="Times New Roman" w:hAnsi="Times New Roman" w:cs="Times New Roman"/>
-          <w:lang w:val="en-US"/>
-        </w:rPr>
-        <w:t xml:space="preserve"> </w:t>
-      </w:r>
-    </w:p>
-    <w:p>
-      <w:pPr>
-        <w:pStyle w:val="ListParagraph"/>
-        <w:numPr>
-          <w:ilvl w:val="0"/>
-          <w:numId w:val="3"/>
-        </w:numPr>
-        <w:spacing w:line="360" w:lineRule="auto"/>
-        <w:rPr>
-          <w:rFonts w:ascii="Times New Roman" w:hAnsi="Times New Roman" w:cs="Times New Roman"/>
-          <w:lang w:val="en-US"/>
-        </w:rPr>
-      </w:pPr>
-      <w:r>
-        <w:rPr>
-          <w:rFonts w:ascii="Times New Roman" w:hAnsi="Times New Roman" w:cs="Times New Roman"/>
-          <w:lang w:val="en-US"/>
-        </w:rPr>
         <w:t xml:space="preserve">Deng, S.; de Rijke, M.; Ning, Y. Advances in Human Event Modeling: From Graph Neural Networks to Language Models. In Proceedings of the Proceedings of the 30th ACM SIGKDD Conference on Knowledge Discovery and Data Mining, KDD 2024, Barcelona, Spain, August 25-29, 2024. ACM, 2024, pp. 6459–6469. </w:t>
       </w:r>
       <w:hyperlink r:id="rId5" w:history="1">
@@ -3267,14 +3522,7 @@
           <w:rFonts w:ascii="Times New Roman" w:hAnsi="Times New Roman" w:cs="Times New Roman"/>
           <w:lang w:val="en-US"/>
         </w:rPr>
-        <w:t>.</w:t>
-      </w:r>
-      <w:r>
-        <w:rPr>
-          <w:rFonts w:ascii="Times New Roman" w:hAnsi="Times New Roman" w:cs="Times New Roman"/>
-          <w:lang w:val="en-US"/>
-        </w:rPr>
-        <w:t xml:space="preserve"> </w:t>
+        <w:t xml:space="preserve">. </w:t>
       </w:r>
     </w:p>
     <w:p>
@@ -3290,13 +3538,20 @@
           <w:lang w:val="en-US"/>
         </w:rPr>
       </w:pPr>
+      <w:r>
+        <w:rPr>
+          <w:rFonts w:ascii="Times New Roman" w:hAnsi="Times New Roman" w:cs="Times New Roman"/>
+          <w:lang w:val="en-US"/>
+        </w:rPr>
+        <w:t xml:space="preserve">Liu, M.; Srivastava, G.; Ramanujam, J.; </w:t>
+      </w:r>
       <w:proofErr w:type="spellStart"/>
       <w:r>
         <w:rPr>
           <w:rFonts w:ascii="Times New Roman" w:hAnsi="Times New Roman" w:cs="Times New Roman"/>
           <w:lang w:val="en-US"/>
         </w:rPr>
-        <w:t>Klosa</w:t>
+        <w:t>Brylinski</w:t>
       </w:r>
       <w:proofErr w:type="spellEnd"/>
       <w:r>
@@ -3304,7 +3559,7 @@
           <w:rFonts w:ascii="Times New Roman" w:hAnsi="Times New Roman" w:cs="Times New Roman"/>
           <w:lang w:val="en-US"/>
         </w:rPr>
-        <w:t xml:space="preserve">, D.; </w:t>
+        <w:t xml:space="preserve">, M. Insights from Augmented Data Integration and Strong Regularization in Drug Synergy Prediction with </w:t>
       </w:r>
       <w:proofErr w:type="spellStart"/>
       <w:r>
@@ -3312,7 +3567,7 @@
           <w:rFonts w:ascii="Times New Roman" w:hAnsi="Times New Roman" w:cs="Times New Roman"/>
           <w:lang w:val="en-US"/>
         </w:rPr>
-        <w:t>Büskens</w:t>
+        <w:t>SynerGNet</w:t>
       </w:r>
       <w:proofErr w:type="spellEnd"/>
       <w:r>
@@ -3320,30 +3575,7 @@
           <w:rFonts w:ascii="Times New Roman" w:hAnsi="Times New Roman" w:cs="Times New Roman"/>
           <w:lang w:val="en-US"/>
         </w:rPr>
-        <w:t xml:space="preserve">, C. </w:t>
-      </w:r>
-      <w:proofErr w:type="gramStart"/>
-      <w:r>
-        <w:rPr>
-          <w:rFonts w:ascii="Times New Roman" w:hAnsi="Times New Roman" w:cs="Times New Roman"/>
-          <w:lang w:val="en-US"/>
-        </w:rPr>
-        <w:t>Low Cost</w:t>
-      </w:r>
-      <w:proofErr w:type="gramEnd"/>
-      <w:r>
-        <w:rPr>
-          <w:rFonts w:ascii="Times New Roman" w:hAnsi="Times New Roman" w:cs="Times New Roman"/>
-          <w:lang w:val="en-US"/>
-        </w:rPr>
-        <w:t xml:space="preserve"> Evolutionary Neural Architecture Search (LENAS) Applied to Traffic Forecasting. Machine Learning and Knowledge Extraction 2023, 5, 830–846</w:t>
-      </w:r>
-      <w:r>
-        <w:rPr>
-          <w:rFonts w:ascii="Times New Roman" w:hAnsi="Times New Roman" w:cs="Times New Roman"/>
-          <w:lang w:val="en-US"/>
-        </w:rPr>
-        <w:t xml:space="preserve"> </w:t>
+        <w:t xml:space="preserve">. Machine Learning and Knowledge Extraction 2024, 6, 1782–1797. </w:t>
       </w:r>
     </w:p>
     <w:p>
@@ -3359,26 +3591,53 @@
           <w:lang w:val="en-US"/>
         </w:rPr>
       </w:pPr>
-      <w:r>
-        <w:rPr>
-          <w:rFonts w:ascii="Times New Roman" w:hAnsi="Times New Roman" w:cs="Times New Roman"/>
-          <w:lang w:val="en-US"/>
-        </w:rPr>
-        <w:t>E. Cho, S. Myers, and J. Leskovec. Friendship and mobility: user movement in location-based</w:t>
-      </w:r>
-      <w:r>
-        <w:rPr>
-          <w:rFonts w:ascii="Times New Roman" w:hAnsi="Times New Roman" w:cs="Times New Roman"/>
-          <w:lang w:val="en-US"/>
-        </w:rPr>
-        <w:t xml:space="preserve"> </w:t>
-      </w:r>
-      <w:r>
-        <w:rPr>
-          <w:rFonts w:ascii="Times New Roman" w:hAnsi="Times New Roman" w:cs="Times New Roman"/>
-          <w:lang w:val="en-US"/>
-        </w:rPr>
-        <w:t>social networks. In KDD, 2011.</w:t>
+      <w:proofErr w:type="spellStart"/>
+      <w:r>
+        <w:rPr>
+          <w:rFonts w:ascii="Times New Roman" w:hAnsi="Times New Roman" w:cs="Times New Roman"/>
+          <w:lang w:val="en-US"/>
+        </w:rPr>
+        <w:t>Klosa</w:t>
+      </w:r>
+      <w:proofErr w:type="spellEnd"/>
+      <w:r>
+        <w:rPr>
+          <w:rFonts w:ascii="Times New Roman" w:hAnsi="Times New Roman" w:cs="Times New Roman"/>
+          <w:lang w:val="en-US"/>
+        </w:rPr>
+        <w:t xml:space="preserve">, D.; </w:t>
+      </w:r>
+      <w:proofErr w:type="spellStart"/>
+      <w:r>
+        <w:rPr>
+          <w:rFonts w:ascii="Times New Roman" w:hAnsi="Times New Roman" w:cs="Times New Roman"/>
+          <w:lang w:val="en-US"/>
+        </w:rPr>
+        <w:t>Büskens</w:t>
+      </w:r>
+      <w:proofErr w:type="spellEnd"/>
+      <w:r>
+        <w:rPr>
+          <w:rFonts w:ascii="Times New Roman" w:hAnsi="Times New Roman" w:cs="Times New Roman"/>
+          <w:lang w:val="en-US"/>
+        </w:rPr>
+        <w:t xml:space="preserve">, C. </w:t>
+      </w:r>
+      <w:proofErr w:type="gramStart"/>
+      <w:r>
+        <w:rPr>
+          <w:rFonts w:ascii="Times New Roman" w:hAnsi="Times New Roman" w:cs="Times New Roman"/>
+          <w:lang w:val="en-US"/>
+        </w:rPr>
+        <w:t>Low Cost</w:t>
+      </w:r>
+      <w:proofErr w:type="gramEnd"/>
+      <w:r>
+        <w:rPr>
+          <w:rFonts w:ascii="Times New Roman" w:hAnsi="Times New Roman" w:cs="Times New Roman"/>
+          <w:lang w:val="en-US"/>
+        </w:rPr>
+        <w:t xml:space="preserve"> Evolutionary Neural Architecture Search (LENAS) Applied to Traffic Forecasting. Machine Learning and Knowledge Extraction 2023, 5, 830–846 </w:t>
       </w:r>
     </w:p>
     <w:p>
@@ -3399,28 +3658,7 @@
           <w:rFonts w:ascii="Times New Roman" w:hAnsi="Times New Roman" w:cs="Times New Roman"/>
           <w:lang w:val="en-US"/>
         </w:rPr>
-        <w:t>Z. Zhang, Peng C., and W. Zhu. Deep Learning on Graphs: A Survey.</w:t>
-      </w:r>
-      <w:r>
-        <w:rPr>
-          <w:rFonts w:ascii="Times New Roman" w:hAnsi="Times New Roman" w:cs="Times New Roman"/>
-          <w:lang w:val="en-US"/>
-        </w:rPr>
-        <w:t xml:space="preserve"> </w:t>
-      </w:r>
-      <w:r>
-        <w:rPr>
-          <w:rFonts w:ascii="Times New Roman" w:hAnsi="Times New Roman" w:cs="Times New Roman"/>
-          <w:lang w:val="en-US"/>
-        </w:rPr>
-        <w:t>arXiv:1812.04202, 2018.</w:t>
-      </w:r>
-      <w:r>
-        <w:rPr>
-          <w:rFonts w:ascii="Times New Roman" w:hAnsi="Times New Roman" w:cs="Times New Roman"/>
-          <w:lang w:val="en-US"/>
-        </w:rPr>
-        <w:t xml:space="preserve"> </w:t>
+        <w:t>E. Cho, S. Myers, and J. Leskovec. Friendship and mobility: user movement in location-based social networks. In KDD, 2011.</w:t>
       </w:r>
     </w:p>
     <w:p>
@@ -3441,28 +3679,7 @@
           <w:rFonts w:ascii="Times New Roman" w:hAnsi="Times New Roman" w:cs="Times New Roman"/>
           <w:lang w:val="en-US"/>
         </w:rPr>
-        <w:t>J. Zhou, G. Cui, Z. Zhang, C. Yang, Z. Liu, and M. Sun. Graph Neural Networks: A Review of</w:t>
-      </w:r>
-      <w:r>
-        <w:rPr>
-          <w:rFonts w:ascii="Times New Roman" w:hAnsi="Times New Roman" w:cs="Times New Roman"/>
-          <w:lang w:val="en-US"/>
-        </w:rPr>
-        <w:t xml:space="preserve"> </w:t>
-      </w:r>
-      <w:r>
-        <w:rPr>
-          <w:rFonts w:ascii="Times New Roman" w:hAnsi="Times New Roman" w:cs="Times New Roman"/>
-          <w:lang w:val="en-US"/>
-        </w:rPr>
-        <w:t>Methods and Applications. arXiv:1812.08434, 2018.</w:t>
-      </w:r>
-      <w:r>
-        <w:rPr>
-          <w:rFonts w:ascii="Times New Roman" w:hAnsi="Times New Roman" w:cs="Times New Roman"/>
-          <w:lang w:val="en-US"/>
-        </w:rPr>
-        <w:t xml:space="preserve"> </w:t>
+        <w:t xml:space="preserve">Z. Zhang, Peng C., and W. Zhu. Deep Learning on Graphs: A Survey. arXiv:1812.04202, 2018. </w:t>
       </w:r>
     </w:p>
     <w:p>
@@ -3483,21 +3700,7 @@
           <w:rFonts w:ascii="Times New Roman" w:hAnsi="Times New Roman" w:cs="Times New Roman"/>
           <w:lang w:val="en-US"/>
         </w:rPr>
-        <w:t>W. Hamilton, Z. Ying, and J. Leskovec. Inductive representation learning on large graphs. In</w:t>
-      </w:r>
-      <w:r>
-        <w:rPr>
-          <w:rFonts w:ascii="Times New Roman" w:hAnsi="Times New Roman" w:cs="Times New Roman"/>
-          <w:lang w:val="en-US"/>
-        </w:rPr>
-        <w:t xml:space="preserve"> </w:t>
-      </w:r>
-      <w:r>
-        <w:rPr>
-          <w:rFonts w:ascii="Times New Roman" w:hAnsi="Times New Roman" w:cs="Times New Roman"/>
-          <w:lang w:val="en-US"/>
-        </w:rPr>
-        <w:t>NIPS, 2017.</w:t>
+        <w:t xml:space="preserve">J. Zhou, G. Cui, Z. Zhang, C. Yang, Z. Liu, and M. Sun. Graph Neural Networks: A Review of Methods and Applications. arXiv:1812.08434, 2018. </w:t>
       </w:r>
     </w:p>
     <w:p>
@@ -3518,14 +3721,28 @@
           <w:rFonts w:ascii="Times New Roman" w:hAnsi="Times New Roman" w:cs="Times New Roman"/>
           <w:lang w:val="en-US"/>
         </w:rPr>
-        <w:t>T. N. Kipf and M. Welling. Semi-supervised classification with graph convolutional networks. In ICLR, 2016</w:t>
-      </w:r>
-      <w:r>
-        <w:rPr>
-          <w:rFonts w:ascii="Times New Roman" w:hAnsi="Times New Roman" w:cs="Times New Roman"/>
-          <w:lang w:val="en-US"/>
-        </w:rPr>
-        <w:t xml:space="preserve">. </w:t>
+        <w:t>W. Hamilton, Z. Ying, and J. Leskovec. Inductive representation learning on large graphs. In NIPS, 2017.</w:t>
+      </w:r>
+    </w:p>
+    <w:p>
+      <w:pPr>
+        <w:pStyle w:val="ListParagraph"/>
+        <w:numPr>
+          <w:ilvl w:val="0"/>
+          <w:numId w:val="3"/>
+        </w:numPr>
+        <w:spacing w:line="360" w:lineRule="auto"/>
+        <w:rPr>
+          <w:rFonts w:ascii="Times New Roman" w:hAnsi="Times New Roman" w:cs="Times New Roman"/>
+          <w:lang w:val="en-US"/>
+        </w:rPr>
+      </w:pPr>
+      <w:r>
+        <w:rPr>
+          <w:rFonts w:ascii="Times New Roman" w:hAnsi="Times New Roman" w:cs="Times New Roman"/>
+          <w:lang w:val="en-US"/>
+        </w:rPr>
+        <w:t xml:space="preserve">T. N. Kipf and M. Welling. Semi-supervised classification with graph convolutional networks. In ICLR, 2016. </w:t>
       </w:r>
     </w:p>
     <w:p>
@@ -5069,6 +5286,7 @@
   <w:style w:type="character" w:default="1" w:styleId="DefaultParagraphFont">
     <w:name w:val="Default Paragraph Font"/>
     <w:uiPriority w:val="1"/>
+    <w:semiHidden/>
     <w:unhideWhenUsed/>
   </w:style>
   <w:style w:type="table" w:default="1" w:styleId="TableNormal">

</xml_diff>